<commit_message>
traducción de base de datos
</commit_message>
<xml_diff>
--- a/Final/DESARROLLO BASE DE DATOS.docx
+++ b/Final/DESARROLLO BASE DE DATOS.docx
@@ -4206,7 +4206,23 @@
           <w:sz w:val="24"/>
           <w:szCs w:val="24"/>
         </w:rPr>
-        <w:t>: Almacena los tipos de documentos (por ejemplo, DNI, Pasaporte).</w:t>
+        <w:t xml:space="preserve">: Almacena los tipos de documentos (por ejemplo, </w:t>
+      </w:r>
+      <w:r>
+        <w:rPr>
+          <w:rFonts w:cstheme="minorHAnsi"/>
+          <w:sz w:val="24"/>
+          <w:szCs w:val="24"/>
+        </w:rPr>
+        <w:t>cédula</w:t>
+      </w:r>
+      <w:r>
+        <w:rPr>
+          <w:rFonts w:cstheme="minorHAnsi"/>
+          <w:sz w:val="24"/>
+          <w:szCs w:val="24"/>
+        </w:rPr>
+        <w:t>, Pasaporte).</w:t>
       </w:r>
     </w:p>
     <w:p>
@@ -6672,7 +6688,7 @@
         <w:pStyle w:val="Prrafodelista"/>
         <w:numPr>
           <w:ilvl w:val="0"/>
-          <w:numId w:val="29"/>
+          <w:numId w:val="46"/>
         </w:numPr>
         <w:rPr>
           <w:rFonts w:cstheme="minorHAnsi"/>
@@ -6687,6 +6703,105 @@
           <w:szCs w:val="24"/>
         </w:rPr>
         <w:t>Un cliente puede tener muchas reservas (relación uno a muchos).</w:t>
+      </w:r>
+    </w:p>
+    <w:p>
+      <w:pPr>
+        <w:pStyle w:val="Prrafodelista"/>
+        <w:numPr>
+          <w:ilvl w:val="0"/>
+          <w:numId w:val="46"/>
+        </w:numPr>
+        <w:rPr>
+          <w:rFonts w:cstheme="minorHAnsi"/>
+          <w:sz w:val="24"/>
+          <w:szCs w:val="24"/>
+        </w:rPr>
+      </w:pPr>
+      <w:r>
+        <w:rPr>
+          <w:rFonts w:cstheme="minorHAnsi"/>
+          <w:sz w:val="24"/>
+          <w:szCs w:val="24"/>
+        </w:rPr>
+        <w:t>Una reserva puede estar asociada con un solo método de pago y un solo empleado (relación uno a muchos).</w:t>
+      </w:r>
+    </w:p>
+    <w:p>
+      <w:pPr>
+        <w:pStyle w:val="Prrafodelista"/>
+        <w:numPr>
+          <w:ilvl w:val="0"/>
+          <w:numId w:val="46"/>
+        </w:numPr>
+        <w:rPr>
+          <w:rFonts w:cstheme="minorHAnsi"/>
+          <w:sz w:val="24"/>
+          <w:szCs w:val="24"/>
+        </w:rPr>
+      </w:pPr>
+      <w:r>
+        <w:rPr>
+          <w:rFonts w:cstheme="minorHAnsi"/>
+          <w:sz w:val="24"/>
+          <w:szCs w:val="24"/>
+        </w:rPr>
+        <w:t xml:space="preserve">Un método de pago puede ser usado en muchas reservas </w:t>
+      </w:r>
+      <w:r>
+        <w:rPr>
+          <w:rFonts w:cstheme="minorHAnsi"/>
+          <w:sz w:val="24"/>
+          <w:szCs w:val="24"/>
+        </w:rPr>
+        <w:t>(relación uno a muchos).</w:t>
+      </w:r>
+    </w:p>
+    <w:p>
+      <w:pPr>
+        <w:pStyle w:val="Prrafodelista"/>
+        <w:numPr>
+          <w:ilvl w:val="0"/>
+          <w:numId w:val="46"/>
+        </w:numPr>
+        <w:rPr>
+          <w:rFonts w:cstheme="minorHAnsi"/>
+          <w:sz w:val="24"/>
+          <w:szCs w:val="24"/>
+        </w:rPr>
+      </w:pPr>
+      <w:r>
+        <w:rPr>
+          <w:rFonts w:cstheme="minorHAnsi"/>
+          <w:sz w:val="24"/>
+          <w:szCs w:val="24"/>
+        </w:rPr>
+        <w:t>Un empleado puede manejar muchas reservas</w:t>
+      </w:r>
+      <w:r>
+        <w:rPr>
+          <w:rFonts w:cstheme="minorHAnsi"/>
+          <w:sz w:val="24"/>
+          <w:szCs w:val="24"/>
+        </w:rPr>
+        <w:t xml:space="preserve"> (relación uno a muchos).</w:t>
+      </w:r>
+    </w:p>
+    <w:p>
+      <w:pPr>
+        <w:rPr>
+          <w:rFonts w:cstheme="minorHAnsi"/>
+          <w:sz w:val="24"/>
+          <w:szCs w:val="24"/>
+        </w:rPr>
+      </w:pPr>
+      <w:r>
+        <w:rPr>
+          <w:rFonts w:cstheme="minorHAnsi"/>
+          <w:sz w:val="24"/>
+          <w:szCs w:val="24"/>
+        </w:rPr>
+        <w:br w:type="page"/>
       </w:r>
     </w:p>
     <w:p>
@@ -6696,102 +6811,38 @@
           <w:ilvl w:val="0"/>
           <w:numId w:val="29"/>
         </w:numPr>
-        <w:rPr>
-          <w:rFonts w:cstheme="minorHAnsi"/>
-          <w:sz w:val="24"/>
-          <w:szCs w:val="24"/>
-        </w:rPr>
-      </w:pPr>
-      <w:r>
-        <w:rPr>
-          <w:rFonts w:cstheme="minorHAnsi"/>
-          <w:sz w:val="24"/>
-          <w:szCs w:val="24"/>
-        </w:rPr>
-        <w:t>Una reserva puede estar asociada con un solo método de pago y un solo empleado (relación uno a muchos).</w:t>
-      </w:r>
-    </w:p>
-    <w:p>
-      <w:pPr>
-        <w:pStyle w:val="Prrafodelista"/>
-        <w:numPr>
-          <w:ilvl w:val="0"/>
-          <w:numId w:val="29"/>
-        </w:numPr>
-        <w:rPr>
-          <w:rFonts w:cstheme="minorHAnsi"/>
-          <w:sz w:val="24"/>
-          <w:szCs w:val="24"/>
-        </w:rPr>
-      </w:pPr>
-      <w:r>
-        <w:rPr>
-          <w:rFonts w:cstheme="minorHAnsi"/>
-          <w:sz w:val="24"/>
-          <w:szCs w:val="24"/>
-        </w:rPr>
-        <w:t xml:space="preserve">Un método de pago puede ser usado en muchas reservas </w:t>
-      </w:r>
-      <w:r>
-        <w:rPr>
-          <w:rFonts w:cstheme="minorHAnsi"/>
-          <w:sz w:val="24"/>
-          <w:szCs w:val="24"/>
-        </w:rPr>
-        <w:t>(relación uno a muchos).</w:t>
-      </w:r>
-    </w:p>
-    <w:p>
-      <w:pPr>
-        <w:pStyle w:val="Prrafodelista"/>
-        <w:numPr>
-          <w:ilvl w:val="0"/>
-          <w:numId w:val="29"/>
-        </w:numPr>
-        <w:rPr>
-          <w:rFonts w:cstheme="minorHAnsi"/>
-          <w:sz w:val="24"/>
-          <w:szCs w:val="24"/>
-        </w:rPr>
-      </w:pPr>
-      <w:r>
-        <w:rPr>
-          <w:rFonts w:cstheme="minorHAnsi"/>
-          <w:sz w:val="24"/>
-          <w:szCs w:val="24"/>
-        </w:rPr>
-        <w:t>Un empleado puede manejar muchas reservas</w:t>
-      </w:r>
-      <w:r>
-        <w:rPr>
-          <w:rFonts w:cstheme="minorHAnsi"/>
-          <w:sz w:val="24"/>
-          <w:szCs w:val="24"/>
-        </w:rPr>
-        <w:t xml:space="preserve"> (relación uno a muchos).</w:t>
-      </w:r>
-    </w:p>
-    <w:p>
-      <w:pPr>
-        <w:rPr>
-          <w:rFonts w:cstheme="minorHAnsi"/>
-          <w:sz w:val="24"/>
-          <w:szCs w:val="24"/>
-        </w:rPr>
-      </w:pPr>
-      <w:r>
-        <w:rPr>
-          <w:rFonts w:cstheme="minorHAnsi"/>
+        <w:ind w:left="0" w:firstLine="708"/>
+        <w:rPr>
+          <w:rFonts w:cstheme="minorHAnsi"/>
+          <w:sz w:val="24"/>
+          <w:szCs w:val="24"/>
+        </w:rPr>
+      </w:pPr>
+      <w:r>
+        <w:rPr>
+          <w:rFonts w:cstheme="minorHAnsi"/>
+          <w:b/>
+          <w:bCs/>
+          <w:sz w:val="24"/>
+          <w:szCs w:val="24"/>
+        </w:rPr>
+        <w:lastRenderedPageBreak/>
+        <w:t>Modelo ER</w:t>
+      </w:r>
+      <w:r>
+        <w:rPr>
+          <w:rFonts w:cstheme="minorHAnsi"/>
+          <w:b/>
+          <w:bCs/>
           <w:noProof/>
           <w:sz w:val="24"/>
           <w:szCs w:val="24"/>
         </w:rPr>
-        <w:lastRenderedPageBreak/>
         <w:drawing>
-          <wp:inline distT="0" distB="0" distL="0" distR="0" wp14:anchorId="70FD713E" wp14:editId="0872F6AC">
-            <wp:extent cx="5612130" cy="3403600"/>
-            <wp:effectExtent l="0" t="0" r="7620" b="6350"/>
-            <wp:docPr id="24" name="Imagen 24"/>
+          <wp:inline distT="0" distB="0" distL="0" distR="0" wp14:anchorId="3864FC36" wp14:editId="27B3E908">
+            <wp:extent cx="5610225" cy="3102826"/>
+            <wp:effectExtent l="0" t="0" r="0" b="2540"/>
+            <wp:docPr id="17" name="Imagen 17"/>
             <wp:cNvGraphicFramePr>
               <a:graphicFrameLocks xmlns:a="http://schemas.openxmlformats.org/drawingml/2006/main" noChangeAspect="1"/>
             </wp:cNvGraphicFramePr>
@@ -6799,7 +6850,7 @@
               <a:graphicData uri="http://schemas.openxmlformats.org/drawingml/2006/picture">
                 <pic:pic xmlns:pic="http://schemas.openxmlformats.org/drawingml/2006/picture">
                   <pic:nvPicPr>
-                    <pic:cNvPr id="24" name="Imagen 24"/>
+                    <pic:cNvPr id="17" name="Imagen 17"/>
                     <pic:cNvPicPr/>
                   </pic:nvPicPr>
                   <pic:blipFill>
@@ -6817,7 +6868,7 @@
                   <pic:spPr>
                     <a:xfrm>
                       <a:off x="0" y="0"/>
-                      <a:ext cx="5612130" cy="3403600"/>
+                      <a:ext cx="5616758" cy="3106439"/>
                     </a:xfrm>
                     <a:prstGeom prst="rect">
                       <a:avLst/>
@@ -6829,6 +6880,305 @@
           </wp:inline>
         </w:drawing>
       </w:r>
+    </w:p>
+    <w:p>
+      <w:pPr>
+        <w:pStyle w:val="Prrafodelista"/>
+        <w:numPr>
+          <w:ilvl w:val="0"/>
+          <w:numId w:val="29"/>
+        </w:numPr>
+        <w:rPr>
+          <w:rFonts w:cstheme="minorHAnsi"/>
+          <w:sz w:val="24"/>
+          <w:szCs w:val="24"/>
+        </w:rPr>
+      </w:pPr>
+      <w:r>
+        <w:rPr>
+          <w:rFonts w:cstheme="minorHAnsi"/>
+          <w:b/>
+          <w:bCs/>
+          <w:sz w:val="24"/>
+          <w:szCs w:val="24"/>
+        </w:rPr>
+        <w:t>Cardinalidad:</w:t>
+      </w:r>
+    </w:p>
+    <w:p>
+      <w:pPr>
+        <w:rPr>
+          <w:rFonts w:cstheme="minorHAnsi"/>
+          <w:sz w:val="24"/>
+          <w:szCs w:val="24"/>
+        </w:rPr>
+      </w:pPr>
+    </w:p>
+    <w:p>
+      <w:pPr>
+        <w:pStyle w:val="Prrafodelista"/>
+        <w:numPr>
+          <w:ilvl w:val="0"/>
+          <w:numId w:val="45"/>
+        </w:numPr>
+        <w:rPr>
+          <w:rFonts w:cstheme="minorHAnsi"/>
+          <w:sz w:val="24"/>
+          <w:szCs w:val="24"/>
+        </w:rPr>
+      </w:pPr>
+      <w:proofErr w:type="spellStart"/>
+      <w:r>
+        <w:rPr>
+          <w:rFonts w:cstheme="minorHAnsi"/>
+          <w:sz w:val="24"/>
+          <w:szCs w:val="24"/>
+        </w:rPr>
+        <w:t>c</w:t>
+      </w:r>
+      <w:r>
+        <w:rPr>
+          <w:rFonts w:cstheme="minorHAnsi"/>
+          <w:sz w:val="24"/>
+          <w:szCs w:val="24"/>
+        </w:rPr>
+        <w:t>ustomers</w:t>
+      </w:r>
+      <w:proofErr w:type="spellEnd"/>
+      <w:r>
+        <w:rPr>
+          <w:rFonts w:cstheme="minorHAnsi"/>
+          <w:sz w:val="24"/>
+          <w:szCs w:val="24"/>
+        </w:rPr>
+        <w:t xml:space="preserve"> </w:t>
+      </w:r>
+      <w:r>
+        <w:rPr>
+          <w:rFonts w:cstheme="minorHAnsi"/>
+          <w:sz w:val="24"/>
+          <w:szCs w:val="24"/>
+        </w:rPr>
+        <w:t>(1)</w:t>
+      </w:r>
+      <w:r>
+        <w:rPr>
+          <w:rFonts w:cstheme="minorHAnsi"/>
+          <w:sz w:val="24"/>
+          <w:szCs w:val="24"/>
+        </w:rPr>
+        <w:t xml:space="preserve"> </w:t>
+      </w:r>
+      <w:r>
+        <w:rPr>
+          <w:rFonts w:cstheme="minorHAnsi"/>
+          <w:sz w:val="24"/>
+          <w:szCs w:val="24"/>
+        </w:rPr>
+        <w:t xml:space="preserve">– </w:t>
+      </w:r>
+      <w:r>
+        <w:rPr>
+          <w:rFonts w:cstheme="minorHAnsi"/>
+          <w:sz w:val="24"/>
+          <w:szCs w:val="24"/>
+        </w:rPr>
+        <w:t>(N)</w:t>
+      </w:r>
+      <w:r>
+        <w:rPr>
+          <w:rFonts w:cstheme="minorHAnsi"/>
+          <w:sz w:val="24"/>
+          <w:szCs w:val="24"/>
+        </w:rPr>
+        <w:t xml:space="preserve"> hacer</w:t>
+      </w:r>
+      <w:r>
+        <w:rPr>
+          <w:rFonts w:cstheme="minorHAnsi"/>
+          <w:sz w:val="24"/>
+          <w:szCs w:val="24"/>
+        </w:rPr>
+        <w:t xml:space="preserve"> (</w:t>
+      </w:r>
+      <w:r>
+        <w:rPr>
+          <w:rFonts w:cstheme="minorHAnsi"/>
+          <w:sz w:val="24"/>
+          <w:szCs w:val="24"/>
+        </w:rPr>
+        <w:t xml:space="preserve">N) </w:t>
+      </w:r>
+      <w:r>
+        <w:rPr>
+          <w:rFonts w:cstheme="minorHAnsi"/>
+          <w:sz w:val="24"/>
+          <w:szCs w:val="24"/>
+        </w:rPr>
+        <w:t>–</w:t>
+      </w:r>
+      <w:r>
+        <w:rPr>
+          <w:rFonts w:cstheme="minorHAnsi"/>
+          <w:sz w:val="24"/>
+          <w:szCs w:val="24"/>
+        </w:rPr>
+        <w:t xml:space="preserve"> </w:t>
+      </w:r>
+      <w:r>
+        <w:rPr>
+          <w:rFonts w:cstheme="minorHAnsi"/>
+          <w:sz w:val="24"/>
+          <w:szCs w:val="24"/>
+        </w:rPr>
+        <w:t xml:space="preserve">(1) </w:t>
+      </w:r>
+      <w:r>
+        <w:rPr>
+          <w:rFonts w:cstheme="minorHAnsi"/>
+          <w:sz w:val="24"/>
+          <w:szCs w:val="24"/>
+        </w:rPr>
+        <w:t>reserves</w:t>
+      </w:r>
+      <w:r>
+        <w:rPr>
+          <w:rFonts w:cstheme="minorHAnsi"/>
+          <w:sz w:val="24"/>
+          <w:szCs w:val="24"/>
+        </w:rPr>
+        <w:t xml:space="preserve"> </w:t>
+      </w:r>
+    </w:p>
+    <w:p>
+      <w:pPr>
+        <w:pStyle w:val="Prrafodelista"/>
+        <w:numPr>
+          <w:ilvl w:val="0"/>
+          <w:numId w:val="45"/>
+        </w:numPr>
+        <w:rPr>
+          <w:rFonts w:cstheme="minorHAnsi"/>
+          <w:sz w:val="24"/>
+          <w:szCs w:val="24"/>
+        </w:rPr>
+      </w:pPr>
+      <w:proofErr w:type="spellStart"/>
+      <w:r>
+        <w:rPr>
+          <w:rFonts w:cstheme="minorHAnsi"/>
+          <w:sz w:val="24"/>
+          <w:szCs w:val="24"/>
+        </w:rPr>
+        <w:t>employees</w:t>
+      </w:r>
+      <w:proofErr w:type="spellEnd"/>
+      <w:r>
+        <w:rPr>
+          <w:rFonts w:cstheme="minorHAnsi"/>
+          <w:sz w:val="24"/>
+          <w:szCs w:val="24"/>
+        </w:rPr>
+        <w:t xml:space="preserve"> </w:t>
+      </w:r>
+      <w:r>
+        <w:rPr>
+          <w:rFonts w:cstheme="minorHAnsi"/>
+          <w:sz w:val="24"/>
+          <w:szCs w:val="24"/>
+        </w:rPr>
+        <w:t>(1) – (</w:t>
+      </w:r>
+      <w:r>
+        <w:rPr>
+          <w:rFonts w:cstheme="minorHAnsi"/>
+          <w:sz w:val="24"/>
+          <w:szCs w:val="24"/>
+        </w:rPr>
+        <w:t xml:space="preserve">N) crear (N) </w:t>
+      </w:r>
+      <w:r>
+        <w:rPr>
+          <w:rFonts w:cstheme="minorHAnsi"/>
+          <w:sz w:val="24"/>
+          <w:szCs w:val="24"/>
+        </w:rPr>
+        <w:t>–</w:t>
+      </w:r>
+      <w:r>
+        <w:rPr>
+          <w:rFonts w:cstheme="minorHAnsi"/>
+          <w:sz w:val="24"/>
+          <w:szCs w:val="24"/>
+        </w:rPr>
+        <w:t xml:space="preserve"> </w:t>
+      </w:r>
+      <w:r>
+        <w:rPr>
+          <w:rFonts w:cstheme="minorHAnsi"/>
+          <w:sz w:val="24"/>
+          <w:szCs w:val="24"/>
+        </w:rPr>
+        <w:t xml:space="preserve">(1) </w:t>
+      </w:r>
+      <w:r>
+        <w:rPr>
+          <w:rFonts w:cstheme="minorHAnsi"/>
+          <w:sz w:val="24"/>
+          <w:szCs w:val="24"/>
+        </w:rPr>
+        <w:t>reserves</w:t>
+      </w:r>
+    </w:p>
+    <w:p>
+      <w:pPr>
+        <w:pStyle w:val="Prrafodelista"/>
+        <w:numPr>
+          <w:ilvl w:val="0"/>
+          <w:numId w:val="45"/>
+        </w:numPr>
+        <w:rPr>
+          <w:rFonts w:cstheme="minorHAnsi"/>
+          <w:sz w:val="24"/>
+          <w:szCs w:val="24"/>
+        </w:rPr>
+      </w:pPr>
+      <w:r>
+        <w:rPr>
+          <w:rFonts w:cstheme="minorHAnsi"/>
+          <w:sz w:val="24"/>
+          <w:szCs w:val="24"/>
+        </w:rPr>
+        <w:t xml:space="preserve">reserves (1) – (N) </w:t>
+      </w:r>
+      <w:proofErr w:type="spellStart"/>
+      <w:r>
+        <w:rPr>
+          <w:rFonts w:cstheme="minorHAnsi"/>
+          <w:sz w:val="24"/>
+          <w:szCs w:val="24"/>
+        </w:rPr>
+        <w:t>payment</w:t>
+      </w:r>
+      <w:proofErr w:type="spellEnd"/>
+      <w:r>
+        <w:rPr>
+          <w:rFonts w:cstheme="minorHAnsi"/>
+          <w:sz w:val="24"/>
+          <w:szCs w:val="24"/>
+        </w:rPr>
+        <w:t xml:space="preserve"> (N) – (1) </w:t>
+      </w:r>
+      <w:proofErr w:type="spellStart"/>
+      <w:r>
+        <w:rPr>
+          <w:rFonts w:cstheme="minorHAnsi"/>
+          <w:sz w:val="24"/>
+          <w:szCs w:val="24"/>
+        </w:rPr>
+        <w:t>customers</w:t>
+      </w:r>
+      <w:proofErr w:type="spellEnd"/>
     </w:p>
     <w:p>
       <w:pPr>
@@ -8181,6 +8531,119 @@
     </w:lvl>
   </w:abstractNum>
   <w:abstractNum w:abstractNumId="6" w15:restartNumberingAfterBreak="0">
+    <w:nsid w:val="0E494BC9"/>
+    <w:multiLevelType w:val="hybridMultilevel"/>
+    <w:tmpl w:val="61AC74D8"/>
+    <w:lvl w:ilvl="0" w:tplc="240A0003">
+      <w:start w:val="1"/>
+      <w:numFmt w:val="bullet"/>
+      <w:lvlText w:val="o"/>
+      <w:lvlJc w:val="left"/>
+      <w:pPr>
+        <w:ind w:left="1068" w:hanging="360"/>
+      </w:pPr>
+      <w:rPr>
+        <w:rFonts w:ascii="Courier New" w:hAnsi="Courier New" w:cs="Courier New" w:hint="default"/>
+      </w:rPr>
+    </w:lvl>
+    <w:lvl w:ilvl="1" w:tplc="240A0003" w:tentative="1">
+      <w:start w:val="1"/>
+      <w:numFmt w:val="bullet"/>
+      <w:lvlText w:val="o"/>
+      <w:lvlJc w:val="left"/>
+      <w:pPr>
+        <w:ind w:left="1788" w:hanging="360"/>
+      </w:pPr>
+      <w:rPr>
+        <w:rFonts w:ascii="Courier New" w:hAnsi="Courier New" w:cs="Courier New" w:hint="default"/>
+      </w:rPr>
+    </w:lvl>
+    <w:lvl w:ilvl="2" w:tplc="240A0005" w:tentative="1">
+      <w:start w:val="1"/>
+      <w:numFmt w:val="bullet"/>
+      <w:lvlText w:val=""/>
+      <w:lvlJc w:val="left"/>
+      <w:pPr>
+        <w:ind w:left="2508" w:hanging="360"/>
+      </w:pPr>
+      <w:rPr>
+        <w:rFonts w:ascii="Wingdings" w:hAnsi="Wingdings" w:hint="default"/>
+      </w:rPr>
+    </w:lvl>
+    <w:lvl w:ilvl="3" w:tplc="240A0001" w:tentative="1">
+      <w:start w:val="1"/>
+      <w:numFmt w:val="bullet"/>
+      <w:lvlText w:val=""/>
+      <w:lvlJc w:val="left"/>
+      <w:pPr>
+        <w:ind w:left="3228" w:hanging="360"/>
+      </w:pPr>
+      <w:rPr>
+        <w:rFonts w:ascii="Symbol" w:hAnsi="Symbol" w:hint="default"/>
+      </w:rPr>
+    </w:lvl>
+    <w:lvl w:ilvl="4" w:tplc="240A0003" w:tentative="1">
+      <w:start w:val="1"/>
+      <w:numFmt w:val="bullet"/>
+      <w:lvlText w:val="o"/>
+      <w:lvlJc w:val="left"/>
+      <w:pPr>
+        <w:ind w:left="3948" w:hanging="360"/>
+      </w:pPr>
+      <w:rPr>
+        <w:rFonts w:ascii="Courier New" w:hAnsi="Courier New" w:cs="Courier New" w:hint="default"/>
+      </w:rPr>
+    </w:lvl>
+    <w:lvl w:ilvl="5" w:tplc="240A0005" w:tentative="1">
+      <w:start w:val="1"/>
+      <w:numFmt w:val="bullet"/>
+      <w:lvlText w:val=""/>
+      <w:lvlJc w:val="left"/>
+      <w:pPr>
+        <w:ind w:left="4668" w:hanging="360"/>
+      </w:pPr>
+      <w:rPr>
+        <w:rFonts w:ascii="Wingdings" w:hAnsi="Wingdings" w:hint="default"/>
+      </w:rPr>
+    </w:lvl>
+    <w:lvl w:ilvl="6" w:tplc="240A0001" w:tentative="1">
+      <w:start w:val="1"/>
+      <w:numFmt w:val="bullet"/>
+      <w:lvlText w:val=""/>
+      <w:lvlJc w:val="left"/>
+      <w:pPr>
+        <w:ind w:left="5388" w:hanging="360"/>
+      </w:pPr>
+      <w:rPr>
+        <w:rFonts w:ascii="Symbol" w:hAnsi="Symbol" w:hint="default"/>
+      </w:rPr>
+    </w:lvl>
+    <w:lvl w:ilvl="7" w:tplc="240A0003" w:tentative="1">
+      <w:start w:val="1"/>
+      <w:numFmt w:val="bullet"/>
+      <w:lvlText w:val="o"/>
+      <w:lvlJc w:val="left"/>
+      <w:pPr>
+        <w:ind w:left="6108" w:hanging="360"/>
+      </w:pPr>
+      <w:rPr>
+        <w:rFonts w:ascii="Courier New" w:hAnsi="Courier New" w:cs="Courier New" w:hint="default"/>
+      </w:rPr>
+    </w:lvl>
+    <w:lvl w:ilvl="8" w:tplc="240A0005" w:tentative="1">
+      <w:start w:val="1"/>
+      <w:numFmt w:val="bullet"/>
+      <w:lvlText w:val=""/>
+      <w:lvlJc w:val="left"/>
+      <w:pPr>
+        <w:ind w:left="6828" w:hanging="360"/>
+      </w:pPr>
+      <w:rPr>
+        <w:rFonts w:ascii="Wingdings" w:hAnsi="Wingdings" w:hint="default"/>
+      </w:rPr>
+    </w:lvl>
+  </w:abstractNum>
+  <w:abstractNum w:abstractNumId="7" w15:restartNumberingAfterBreak="0">
     <w:nsid w:val="184D6709"/>
     <w:multiLevelType w:val="hybridMultilevel"/>
     <w:tmpl w:val="13D0898C"/>
@@ -8293,7 +8756,7 @@
       </w:rPr>
     </w:lvl>
   </w:abstractNum>
-  <w:abstractNum w:abstractNumId="7" w15:restartNumberingAfterBreak="0">
+  <w:abstractNum w:abstractNumId="8" w15:restartNumberingAfterBreak="0">
     <w:nsid w:val="19EC1E66"/>
     <w:multiLevelType w:val="multilevel"/>
     <w:tmpl w:val="AA8E9BE6"/>
@@ -8442,7 +8905,7 @@
       </w:rPr>
     </w:lvl>
   </w:abstractNum>
-  <w:abstractNum w:abstractNumId="8" w15:restartNumberingAfterBreak="0">
+  <w:abstractNum w:abstractNumId="9" w15:restartNumberingAfterBreak="0">
     <w:nsid w:val="1C907BCE"/>
     <w:multiLevelType w:val="hybridMultilevel"/>
     <w:tmpl w:val="3A4605D8"/>
@@ -8555,7 +9018,7 @@
       </w:rPr>
     </w:lvl>
   </w:abstractNum>
-  <w:abstractNum w:abstractNumId="9" w15:restartNumberingAfterBreak="0">
+  <w:abstractNum w:abstractNumId="10" w15:restartNumberingAfterBreak="0">
     <w:nsid w:val="207B4272"/>
     <w:multiLevelType w:val="hybridMultilevel"/>
     <w:tmpl w:val="A7365316"/>
@@ -8668,7 +9131,7 @@
       </w:rPr>
     </w:lvl>
   </w:abstractNum>
-  <w:abstractNum w:abstractNumId="10" w15:restartNumberingAfterBreak="0">
+  <w:abstractNum w:abstractNumId="11" w15:restartNumberingAfterBreak="0">
     <w:nsid w:val="26CD5246"/>
     <w:multiLevelType w:val="multilevel"/>
     <w:tmpl w:val="3E24580C"/>
@@ -8785,7 +9248,7 @@
       </w:pPr>
     </w:lvl>
   </w:abstractNum>
-  <w:abstractNum w:abstractNumId="11" w15:restartNumberingAfterBreak="0">
+  <w:abstractNum w:abstractNumId="12" w15:restartNumberingAfterBreak="0">
     <w:nsid w:val="2BFE5B8F"/>
     <w:multiLevelType w:val="multilevel"/>
     <w:tmpl w:val="76CCF70E"/>
@@ -8934,7 +9397,7 @@
       </w:rPr>
     </w:lvl>
   </w:abstractNum>
-  <w:abstractNum w:abstractNumId="12" w15:restartNumberingAfterBreak="0">
+  <w:abstractNum w:abstractNumId="13" w15:restartNumberingAfterBreak="0">
     <w:nsid w:val="2E5075C4"/>
     <w:multiLevelType w:val="multilevel"/>
     <w:tmpl w:val="4CEEA9D8"/>
@@ -9083,7 +9546,7 @@
       </w:rPr>
     </w:lvl>
   </w:abstractNum>
-  <w:abstractNum w:abstractNumId="13" w15:restartNumberingAfterBreak="0">
+  <w:abstractNum w:abstractNumId="14" w15:restartNumberingAfterBreak="0">
     <w:nsid w:val="32F21DB5"/>
     <w:multiLevelType w:val="multilevel"/>
     <w:tmpl w:val="A2DC5B9E"/>
@@ -9232,106 +9695,219 @@
       </w:rPr>
     </w:lvl>
   </w:abstractNum>
-  <w:abstractNum w:abstractNumId="14" w15:restartNumberingAfterBreak="0">
+  <w:abstractNum w:abstractNumId="15" w15:restartNumberingAfterBreak="0">
+    <w:nsid w:val="349E5F1B"/>
+    <w:multiLevelType w:val="hybridMultilevel"/>
+    <w:tmpl w:val="C2E6A694"/>
+    <w:lvl w:ilvl="0" w:tplc="240A0003">
+      <w:start w:val="1"/>
+      <w:numFmt w:val="bullet"/>
+      <w:lvlText w:val="o"/>
+      <w:lvlJc w:val="left"/>
+      <w:pPr>
+        <w:ind w:left="1440" w:hanging="360"/>
+      </w:pPr>
+      <w:rPr>
+        <w:rFonts w:ascii="Courier New" w:hAnsi="Courier New" w:cs="Courier New" w:hint="default"/>
+      </w:rPr>
+    </w:lvl>
+    <w:lvl w:ilvl="1" w:tplc="240A0003" w:tentative="1">
+      <w:start w:val="1"/>
+      <w:numFmt w:val="bullet"/>
+      <w:lvlText w:val="o"/>
+      <w:lvlJc w:val="left"/>
+      <w:pPr>
+        <w:ind w:left="2160" w:hanging="360"/>
+      </w:pPr>
+      <w:rPr>
+        <w:rFonts w:ascii="Courier New" w:hAnsi="Courier New" w:cs="Courier New" w:hint="default"/>
+      </w:rPr>
+    </w:lvl>
+    <w:lvl w:ilvl="2" w:tplc="240A0005" w:tentative="1">
+      <w:start w:val="1"/>
+      <w:numFmt w:val="bullet"/>
+      <w:lvlText w:val=""/>
+      <w:lvlJc w:val="left"/>
+      <w:pPr>
+        <w:ind w:left="2880" w:hanging="360"/>
+      </w:pPr>
+      <w:rPr>
+        <w:rFonts w:ascii="Wingdings" w:hAnsi="Wingdings" w:hint="default"/>
+      </w:rPr>
+    </w:lvl>
+    <w:lvl w:ilvl="3" w:tplc="240A0001" w:tentative="1">
+      <w:start w:val="1"/>
+      <w:numFmt w:val="bullet"/>
+      <w:lvlText w:val=""/>
+      <w:lvlJc w:val="left"/>
+      <w:pPr>
+        <w:ind w:left="3600" w:hanging="360"/>
+      </w:pPr>
+      <w:rPr>
+        <w:rFonts w:ascii="Symbol" w:hAnsi="Symbol" w:hint="default"/>
+      </w:rPr>
+    </w:lvl>
+    <w:lvl w:ilvl="4" w:tplc="240A0003" w:tentative="1">
+      <w:start w:val="1"/>
+      <w:numFmt w:val="bullet"/>
+      <w:lvlText w:val="o"/>
+      <w:lvlJc w:val="left"/>
+      <w:pPr>
+        <w:ind w:left="4320" w:hanging="360"/>
+      </w:pPr>
+      <w:rPr>
+        <w:rFonts w:ascii="Courier New" w:hAnsi="Courier New" w:cs="Courier New" w:hint="default"/>
+      </w:rPr>
+    </w:lvl>
+    <w:lvl w:ilvl="5" w:tplc="240A0005" w:tentative="1">
+      <w:start w:val="1"/>
+      <w:numFmt w:val="bullet"/>
+      <w:lvlText w:val=""/>
+      <w:lvlJc w:val="left"/>
+      <w:pPr>
+        <w:ind w:left="5040" w:hanging="360"/>
+      </w:pPr>
+      <w:rPr>
+        <w:rFonts w:ascii="Wingdings" w:hAnsi="Wingdings" w:hint="default"/>
+      </w:rPr>
+    </w:lvl>
+    <w:lvl w:ilvl="6" w:tplc="240A0001" w:tentative="1">
+      <w:start w:val="1"/>
+      <w:numFmt w:val="bullet"/>
+      <w:lvlText w:val=""/>
+      <w:lvlJc w:val="left"/>
+      <w:pPr>
+        <w:ind w:left="5760" w:hanging="360"/>
+      </w:pPr>
+      <w:rPr>
+        <w:rFonts w:ascii="Symbol" w:hAnsi="Symbol" w:hint="default"/>
+      </w:rPr>
+    </w:lvl>
+    <w:lvl w:ilvl="7" w:tplc="240A0003" w:tentative="1">
+      <w:start w:val="1"/>
+      <w:numFmt w:val="bullet"/>
+      <w:lvlText w:val="o"/>
+      <w:lvlJc w:val="left"/>
+      <w:pPr>
+        <w:ind w:left="6480" w:hanging="360"/>
+      </w:pPr>
+      <w:rPr>
+        <w:rFonts w:ascii="Courier New" w:hAnsi="Courier New" w:cs="Courier New" w:hint="default"/>
+      </w:rPr>
+    </w:lvl>
+    <w:lvl w:ilvl="8" w:tplc="240A0005" w:tentative="1">
+      <w:start w:val="1"/>
+      <w:numFmt w:val="bullet"/>
+      <w:lvlText w:val=""/>
+      <w:lvlJc w:val="left"/>
+      <w:pPr>
+        <w:ind w:left="7200" w:hanging="360"/>
+      </w:pPr>
+      <w:rPr>
+        <w:rFonts w:ascii="Wingdings" w:hAnsi="Wingdings" w:hint="default"/>
+      </w:rPr>
+    </w:lvl>
+  </w:abstractNum>
+  <w:abstractNum w:abstractNumId="16" w15:restartNumberingAfterBreak="0">
     <w:nsid w:val="35AA00E4"/>
     <w:multiLevelType w:val="hybridMultilevel"/>
-    <w:tmpl w:val="A9443132"/>
-    <w:lvl w:ilvl="0" w:tplc="240A0003">
+    <w:tmpl w:val="CADAA734"/>
+    <w:lvl w:ilvl="0" w:tplc="240A0001">
+      <w:start w:val="1"/>
+      <w:numFmt w:val="bullet"/>
+      <w:lvlText w:val=""/>
+      <w:lvlJc w:val="left"/>
+      <w:pPr>
+        <w:ind w:left="1068" w:hanging="360"/>
+      </w:pPr>
+      <w:rPr>
+        <w:rFonts w:ascii="Symbol" w:hAnsi="Symbol" w:hint="default"/>
+      </w:rPr>
+    </w:lvl>
+    <w:lvl w:ilvl="1" w:tplc="240A0003" w:tentative="1">
       <w:start w:val="1"/>
       <w:numFmt w:val="bullet"/>
       <w:lvlText w:val="o"/>
       <w:lvlJc w:val="left"/>
       <w:pPr>
-        <w:ind w:left="1068" w:hanging="360"/>
+        <w:ind w:left="1788" w:hanging="360"/>
       </w:pPr>
       <w:rPr>
         <w:rFonts w:ascii="Courier New" w:hAnsi="Courier New" w:cs="Courier New" w:hint="default"/>
       </w:rPr>
     </w:lvl>
-    <w:lvl w:ilvl="1" w:tplc="240A0003" w:tentative="1">
+    <w:lvl w:ilvl="2" w:tplc="240A0005" w:tentative="1">
+      <w:start w:val="1"/>
+      <w:numFmt w:val="bullet"/>
+      <w:lvlText w:val=""/>
+      <w:lvlJc w:val="left"/>
+      <w:pPr>
+        <w:ind w:left="2508" w:hanging="360"/>
+      </w:pPr>
+      <w:rPr>
+        <w:rFonts w:ascii="Wingdings" w:hAnsi="Wingdings" w:hint="default"/>
+      </w:rPr>
+    </w:lvl>
+    <w:lvl w:ilvl="3" w:tplc="240A0001" w:tentative="1">
+      <w:start w:val="1"/>
+      <w:numFmt w:val="bullet"/>
+      <w:lvlText w:val=""/>
+      <w:lvlJc w:val="left"/>
+      <w:pPr>
+        <w:ind w:left="3228" w:hanging="360"/>
+      </w:pPr>
+      <w:rPr>
+        <w:rFonts w:ascii="Symbol" w:hAnsi="Symbol" w:hint="default"/>
+      </w:rPr>
+    </w:lvl>
+    <w:lvl w:ilvl="4" w:tplc="240A0003" w:tentative="1">
       <w:start w:val="1"/>
       <w:numFmt w:val="bullet"/>
       <w:lvlText w:val="o"/>
       <w:lvlJc w:val="left"/>
       <w:pPr>
-        <w:ind w:left="1788" w:hanging="360"/>
+        <w:ind w:left="3948" w:hanging="360"/>
       </w:pPr>
       <w:rPr>
         <w:rFonts w:ascii="Courier New" w:hAnsi="Courier New" w:cs="Courier New" w:hint="default"/>
       </w:rPr>
     </w:lvl>
-    <w:lvl w:ilvl="2" w:tplc="240A0005" w:tentative="1">
-      <w:start w:val="1"/>
-      <w:numFmt w:val="bullet"/>
-      <w:lvlText w:val=""/>
-      <w:lvlJc w:val="left"/>
-      <w:pPr>
-        <w:ind w:left="2508" w:hanging="360"/>
-      </w:pPr>
-      <w:rPr>
-        <w:rFonts w:ascii="Wingdings" w:hAnsi="Wingdings" w:hint="default"/>
-      </w:rPr>
-    </w:lvl>
-    <w:lvl w:ilvl="3" w:tplc="240A0001" w:tentative="1">
+    <w:lvl w:ilvl="5" w:tplc="240A0005" w:tentative="1">
+      <w:start w:val="1"/>
+      <w:numFmt w:val="bullet"/>
+      <w:lvlText w:val=""/>
+      <w:lvlJc w:val="left"/>
+      <w:pPr>
+        <w:ind w:left="4668" w:hanging="360"/>
+      </w:pPr>
+      <w:rPr>
+        <w:rFonts w:ascii="Wingdings" w:hAnsi="Wingdings" w:hint="default"/>
+      </w:rPr>
+    </w:lvl>
+    <w:lvl w:ilvl="6" w:tplc="240A0001" w:tentative="1">
       <w:start w:val="1"/>
       <w:numFmt w:val="bullet"/>
       <w:lvlText w:val=""/>
       <w:lvlJc w:val="left"/>
       <w:pPr>
-        <w:ind w:left="3228" w:hanging="360"/>
+        <w:ind w:left="5388" w:hanging="360"/>
       </w:pPr>
       <w:rPr>
         <w:rFonts w:ascii="Symbol" w:hAnsi="Symbol" w:hint="default"/>
       </w:rPr>
     </w:lvl>
-    <w:lvl w:ilvl="4" w:tplc="240A0003" w:tentative="1">
+    <w:lvl w:ilvl="7" w:tplc="240A0003" w:tentative="1">
       <w:start w:val="1"/>
       <w:numFmt w:val="bullet"/>
       <w:lvlText w:val="o"/>
       <w:lvlJc w:val="left"/>
       <w:pPr>
-        <w:ind w:left="3948" w:hanging="360"/>
+        <w:ind w:left="6108" w:hanging="360"/>
       </w:pPr>
       <w:rPr>
         <w:rFonts w:ascii="Courier New" w:hAnsi="Courier New" w:cs="Courier New" w:hint="default"/>
       </w:rPr>
     </w:lvl>
-    <w:lvl w:ilvl="5" w:tplc="240A0005" w:tentative="1">
-      <w:start w:val="1"/>
-      <w:numFmt w:val="bullet"/>
-      <w:lvlText w:val=""/>
-      <w:lvlJc w:val="left"/>
-      <w:pPr>
-        <w:ind w:left="4668" w:hanging="360"/>
-      </w:pPr>
-      <w:rPr>
-        <w:rFonts w:ascii="Wingdings" w:hAnsi="Wingdings" w:hint="default"/>
-      </w:rPr>
-    </w:lvl>
-    <w:lvl w:ilvl="6" w:tplc="240A0001" w:tentative="1">
-      <w:start w:val="1"/>
-      <w:numFmt w:val="bullet"/>
-      <w:lvlText w:val=""/>
-      <w:lvlJc w:val="left"/>
-      <w:pPr>
-        <w:ind w:left="5388" w:hanging="360"/>
-      </w:pPr>
-      <w:rPr>
-        <w:rFonts w:ascii="Symbol" w:hAnsi="Symbol" w:hint="default"/>
-      </w:rPr>
-    </w:lvl>
-    <w:lvl w:ilvl="7" w:tplc="240A0003" w:tentative="1">
-      <w:start w:val="1"/>
-      <w:numFmt w:val="bullet"/>
-      <w:lvlText w:val="o"/>
-      <w:lvlJc w:val="left"/>
-      <w:pPr>
-        <w:ind w:left="6108" w:hanging="360"/>
-      </w:pPr>
-      <w:rPr>
-        <w:rFonts w:ascii="Courier New" w:hAnsi="Courier New" w:cs="Courier New" w:hint="default"/>
-      </w:rPr>
-    </w:lvl>
     <w:lvl w:ilvl="8" w:tplc="240A0005" w:tentative="1">
       <w:start w:val="1"/>
       <w:numFmt w:val="bullet"/>
@@ -9345,7 +9921,7 @@
       </w:rPr>
     </w:lvl>
   </w:abstractNum>
-  <w:abstractNum w:abstractNumId="15" w15:restartNumberingAfterBreak="0">
+  <w:abstractNum w:abstractNumId="17" w15:restartNumberingAfterBreak="0">
     <w:nsid w:val="36773F02"/>
     <w:multiLevelType w:val="multilevel"/>
     <w:tmpl w:val="B6C8CEFE"/>
@@ -9494,7 +10070,7 @@
       </w:rPr>
     </w:lvl>
   </w:abstractNum>
-  <w:abstractNum w:abstractNumId="16" w15:restartNumberingAfterBreak="0">
+  <w:abstractNum w:abstractNumId="18" w15:restartNumberingAfterBreak="0">
     <w:nsid w:val="373C317F"/>
     <w:multiLevelType w:val="hybridMultilevel"/>
     <w:tmpl w:val="472E0BD8"/>
@@ -9607,7 +10183,7 @@
       </w:rPr>
     </w:lvl>
   </w:abstractNum>
-  <w:abstractNum w:abstractNumId="17" w15:restartNumberingAfterBreak="0">
+  <w:abstractNum w:abstractNumId="19" w15:restartNumberingAfterBreak="0">
     <w:nsid w:val="388B5CBB"/>
     <w:multiLevelType w:val="hybridMultilevel"/>
     <w:tmpl w:val="1E38AB56"/>
@@ -9720,7 +10296,7 @@
       </w:rPr>
     </w:lvl>
   </w:abstractNum>
-  <w:abstractNum w:abstractNumId="18" w15:restartNumberingAfterBreak="0">
+  <w:abstractNum w:abstractNumId="20" w15:restartNumberingAfterBreak="0">
     <w:nsid w:val="3CFE149E"/>
     <w:multiLevelType w:val="multilevel"/>
     <w:tmpl w:val="403A7CA6"/>
@@ -9869,7 +10445,7 @@
       </w:rPr>
     </w:lvl>
   </w:abstractNum>
-  <w:abstractNum w:abstractNumId="19" w15:restartNumberingAfterBreak="0">
+  <w:abstractNum w:abstractNumId="21" w15:restartNumberingAfterBreak="0">
     <w:nsid w:val="3FAF5E9C"/>
     <w:multiLevelType w:val="hybridMultilevel"/>
     <w:tmpl w:val="ABEA9C26"/>
@@ -9982,10 +10558,10 @@
       </w:rPr>
     </w:lvl>
   </w:abstractNum>
-  <w:abstractNum w:abstractNumId="20" w15:restartNumberingAfterBreak="0">
+  <w:abstractNum w:abstractNumId="22" w15:restartNumberingAfterBreak="0">
     <w:nsid w:val="409D7746"/>
     <w:multiLevelType w:val="hybridMultilevel"/>
-    <w:tmpl w:val="2B3636B0"/>
+    <w:tmpl w:val="F37A36B6"/>
     <w:lvl w:ilvl="0" w:tplc="240A0001">
       <w:start w:val="1"/>
       <w:numFmt w:val="bullet"/>
@@ -10095,7 +10671,7 @@
       </w:rPr>
     </w:lvl>
   </w:abstractNum>
-  <w:abstractNum w:abstractNumId="21" w15:restartNumberingAfterBreak="0">
+  <w:abstractNum w:abstractNumId="23" w15:restartNumberingAfterBreak="0">
     <w:nsid w:val="412B4F96"/>
     <w:multiLevelType w:val="hybridMultilevel"/>
     <w:tmpl w:val="C116DA5A"/>
@@ -10208,7 +10784,7 @@
       </w:rPr>
     </w:lvl>
   </w:abstractNum>
-  <w:abstractNum w:abstractNumId="22" w15:restartNumberingAfterBreak="0">
+  <w:abstractNum w:abstractNumId="24" w15:restartNumberingAfterBreak="0">
     <w:nsid w:val="45DC43EE"/>
     <w:multiLevelType w:val="multilevel"/>
     <w:tmpl w:val="88F8073C"/>
@@ -10357,7 +10933,120 @@
       </w:rPr>
     </w:lvl>
   </w:abstractNum>
-  <w:abstractNum w:abstractNumId="23" w15:restartNumberingAfterBreak="0">
+  <w:abstractNum w:abstractNumId="25" w15:restartNumberingAfterBreak="0">
+    <w:nsid w:val="483260FA"/>
+    <w:multiLevelType w:val="hybridMultilevel"/>
+    <w:tmpl w:val="2B00F700"/>
+    <w:lvl w:ilvl="0" w:tplc="240A0003">
+      <w:start w:val="1"/>
+      <w:numFmt w:val="bullet"/>
+      <w:lvlText w:val="o"/>
+      <w:lvlJc w:val="left"/>
+      <w:pPr>
+        <w:ind w:left="720" w:hanging="360"/>
+      </w:pPr>
+      <w:rPr>
+        <w:rFonts w:ascii="Courier New" w:hAnsi="Courier New" w:cs="Courier New" w:hint="default"/>
+      </w:rPr>
+    </w:lvl>
+    <w:lvl w:ilvl="1" w:tplc="240A0003" w:tentative="1">
+      <w:start w:val="1"/>
+      <w:numFmt w:val="bullet"/>
+      <w:lvlText w:val="o"/>
+      <w:lvlJc w:val="left"/>
+      <w:pPr>
+        <w:ind w:left="1440" w:hanging="360"/>
+      </w:pPr>
+      <w:rPr>
+        <w:rFonts w:ascii="Courier New" w:hAnsi="Courier New" w:cs="Courier New" w:hint="default"/>
+      </w:rPr>
+    </w:lvl>
+    <w:lvl w:ilvl="2" w:tplc="240A0005" w:tentative="1">
+      <w:start w:val="1"/>
+      <w:numFmt w:val="bullet"/>
+      <w:lvlText w:val=""/>
+      <w:lvlJc w:val="left"/>
+      <w:pPr>
+        <w:ind w:left="2160" w:hanging="360"/>
+      </w:pPr>
+      <w:rPr>
+        <w:rFonts w:ascii="Wingdings" w:hAnsi="Wingdings" w:hint="default"/>
+      </w:rPr>
+    </w:lvl>
+    <w:lvl w:ilvl="3" w:tplc="240A0001" w:tentative="1">
+      <w:start w:val="1"/>
+      <w:numFmt w:val="bullet"/>
+      <w:lvlText w:val=""/>
+      <w:lvlJc w:val="left"/>
+      <w:pPr>
+        <w:ind w:left="2880" w:hanging="360"/>
+      </w:pPr>
+      <w:rPr>
+        <w:rFonts w:ascii="Symbol" w:hAnsi="Symbol" w:hint="default"/>
+      </w:rPr>
+    </w:lvl>
+    <w:lvl w:ilvl="4" w:tplc="240A0003" w:tentative="1">
+      <w:start w:val="1"/>
+      <w:numFmt w:val="bullet"/>
+      <w:lvlText w:val="o"/>
+      <w:lvlJc w:val="left"/>
+      <w:pPr>
+        <w:ind w:left="3600" w:hanging="360"/>
+      </w:pPr>
+      <w:rPr>
+        <w:rFonts w:ascii="Courier New" w:hAnsi="Courier New" w:cs="Courier New" w:hint="default"/>
+      </w:rPr>
+    </w:lvl>
+    <w:lvl w:ilvl="5" w:tplc="240A0005" w:tentative="1">
+      <w:start w:val="1"/>
+      <w:numFmt w:val="bullet"/>
+      <w:lvlText w:val=""/>
+      <w:lvlJc w:val="left"/>
+      <w:pPr>
+        <w:ind w:left="4320" w:hanging="360"/>
+      </w:pPr>
+      <w:rPr>
+        <w:rFonts w:ascii="Wingdings" w:hAnsi="Wingdings" w:hint="default"/>
+      </w:rPr>
+    </w:lvl>
+    <w:lvl w:ilvl="6" w:tplc="240A0001" w:tentative="1">
+      <w:start w:val="1"/>
+      <w:numFmt w:val="bullet"/>
+      <w:lvlText w:val=""/>
+      <w:lvlJc w:val="left"/>
+      <w:pPr>
+        <w:ind w:left="5040" w:hanging="360"/>
+      </w:pPr>
+      <w:rPr>
+        <w:rFonts w:ascii="Symbol" w:hAnsi="Symbol" w:hint="default"/>
+      </w:rPr>
+    </w:lvl>
+    <w:lvl w:ilvl="7" w:tplc="240A0003" w:tentative="1">
+      <w:start w:val="1"/>
+      <w:numFmt w:val="bullet"/>
+      <w:lvlText w:val="o"/>
+      <w:lvlJc w:val="left"/>
+      <w:pPr>
+        <w:ind w:left="5760" w:hanging="360"/>
+      </w:pPr>
+      <w:rPr>
+        <w:rFonts w:ascii="Courier New" w:hAnsi="Courier New" w:cs="Courier New" w:hint="default"/>
+      </w:rPr>
+    </w:lvl>
+    <w:lvl w:ilvl="8" w:tplc="240A0005" w:tentative="1">
+      <w:start w:val="1"/>
+      <w:numFmt w:val="bullet"/>
+      <w:lvlText w:val=""/>
+      <w:lvlJc w:val="left"/>
+      <w:pPr>
+        <w:ind w:left="6480" w:hanging="360"/>
+      </w:pPr>
+      <w:rPr>
+        <w:rFonts w:ascii="Wingdings" w:hAnsi="Wingdings" w:hint="default"/>
+      </w:rPr>
+    </w:lvl>
+  </w:abstractNum>
+  <w:abstractNum w:abstractNumId="26" w15:restartNumberingAfterBreak="0">
     <w:nsid w:val="4AF6091B"/>
     <w:multiLevelType w:val="multilevel"/>
     <w:tmpl w:val="3ED25584"/>
@@ -10506,7 +11195,7 @@
       </w:rPr>
     </w:lvl>
   </w:abstractNum>
-  <w:abstractNum w:abstractNumId="24" w15:restartNumberingAfterBreak="0">
+  <w:abstractNum w:abstractNumId="27" w15:restartNumberingAfterBreak="0">
     <w:nsid w:val="53534C90"/>
     <w:multiLevelType w:val="multilevel"/>
     <w:tmpl w:val="B6C8CEFE"/>
@@ -10655,7 +11344,7 @@
       </w:rPr>
     </w:lvl>
   </w:abstractNum>
-  <w:abstractNum w:abstractNumId="25" w15:restartNumberingAfterBreak="0">
+  <w:abstractNum w:abstractNumId="28" w15:restartNumberingAfterBreak="0">
     <w:nsid w:val="5835272C"/>
     <w:multiLevelType w:val="multilevel"/>
     <w:tmpl w:val="EE4C65EA"/>
@@ -10804,7 +11493,7 @@
       </w:rPr>
     </w:lvl>
   </w:abstractNum>
-  <w:abstractNum w:abstractNumId="26" w15:restartNumberingAfterBreak="0">
+  <w:abstractNum w:abstractNumId="29" w15:restartNumberingAfterBreak="0">
     <w:nsid w:val="5845206F"/>
     <w:multiLevelType w:val="hybridMultilevel"/>
     <w:tmpl w:val="F3084060"/>
@@ -10917,7 +11606,7 @@
       </w:rPr>
     </w:lvl>
   </w:abstractNum>
-  <w:abstractNum w:abstractNumId="27" w15:restartNumberingAfterBreak="0">
+  <w:abstractNum w:abstractNumId="30" w15:restartNumberingAfterBreak="0">
     <w:nsid w:val="58AB67AF"/>
     <w:multiLevelType w:val="multilevel"/>
     <w:tmpl w:val="F1945E90"/>
@@ -11066,7 +11755,7 @@
       </w:rPr>
     </w:lvl>
   </w:abstractNum>
-  <w:abstractNum w:abstractNumId="28" w15:restartNumberingAfterBreak="0">
+  <w:abstractNum w:abstractNumId="31" w15:restartNumberingAfterBreak="0">
     <w:nsid w:val="5A5B2250"/>
     <w:multiLevelType w:val="multilevel"/>
     <w:tmpl w:val="FA7E5C92"/>
@@ -11215,7 +11904,7 @@
       </w:rPr>
     </w:lvl>
   </w:abstractNum>
-  <w:abstractNum w:abstractNumId="29" w15:restartNumberingAfterBreak="0">
+  <w:abstractNum w:abstractNumId="32" w15:restartNumberingAfterBreak="0">
     <w:nsid w:val="5C1F5E6C"/>
     <w:multiLevelType w:val="multilevel"/>
     <w:tmpl w:val="26BA376C"/>
@@ -11364,7 +12053,7 @@
       </w:rPr>
     </w:lvl>
   </w:abstractNum>
-  <w:abstractNum w:abstractNumId="30" w15:restartNumberingAfterBreak="0">
+  <w:abstractNum w:abstractNumId="33" w15:restartNumberingAfterBreak="0">
     <w:nsid w:val="605E4C39"/>
     <w:multiLevelType w:val="multilevel"/>
     <w:tmpl w:val="3ED25584"/>
@@ -11513,7 +12202,7 @@
       </w:rPr>
     </w:lvl>
   </w:abstractNum>
-  <w:abstractNum w:abstractNumId="31" w15:restartNumberingAfterBreak="0">
+  <w:abstractNum w:abstractNumId="34" w15:restartNumberingAfterBreak="0">
     <w:nsid w:val="639E5DE9"/>
     <w:multiLevelType w:val="hybridMultilevel"/>
     <w:tmpl w:val="E8F4633E"/>
@@ -11626,7 +12315,7 @@
       </w:rPr>
     </w:lvl>
   </w:abstractNum>
-  <w:abstractNum w:abstractNumId="32" w15:restartNumberingAfterBreak="0">
+  <w:abstractNum w:abstractNumId="35" w15:restartNumberingAfterBreak="0">
     <w:nsid w:val="67CF4129"/>
     <w:multiLevelType w:val="multilevel"/>
     <w:tmpl w:val="B6C8CEFE"/>
@@ -11775,7 +12464,7 @@
       </w:rPr>
     </w:lvl>
   </w:abstractNum>
-  <w:abstractNum w:abstractNumId="33" w15:restartNumberingAfterBreak="0">
+  <w:abstractNum w:abstractNumId="36" w15:restartNumberingAfterBreak="0">
     <w:nsid w:val="67D23FA5"/>
     <w:multiLevelType w:val="hybridMultilevel"/>
     <w:tmpl w:val="3B72EE38"/>
@@ -11861,7 +12550,7 @@
       </w:pPr>
     </w:lvl>
   </w:abstractNum>
-  <w:abstractNum w:abstractNumId="34" w15:restartNumberingAfterBreak="0">
+  <w:abstractNum w:abstractNumId="37" w15:restartNumberingAfterBreak="0">
     <w:nsid w:val="68FD0038"/>
     <w:multiLevelType w:val="hybridMultilevel"/>
     <w:tmpl w:val="0FBC1FE6"/>
@@ -11974,7 +12663,7 @@
       </w:rPr>
     </w:lvl>
   </w:abstractNum>
-  <w:abstractNum w:abstractNumId="35" w15:restartNumberingAfterBreak="0">
+  <w:abstractNum w:abstractNumId="38" w15:restartNumberingAfterBreak="0">
     <w:nsid w:val="694E296D"/>
     <w:multiLevelType w:val="multilevel"/>
     <w:tmpl w:val="F93890D0"/>
@@ -12123,7 +12812,7 @@
       </w:rPr>
     </w:lvl>
   </w:abstractNum>
-  <w:abstractNum w:abstractNumId="36" w15:restartNumberingAfterBreak="0">
+  <w:abstractNum w:abstractNumId="39" w15:restartNumberingAfterBreak="0">
     <w:nsid w:val="6BE85FAB"/>
     <w:multiLevelType w:val="hybridMultilevel"/>
     <w:tmpl w:val="F9F03392"/>
@@ -12209,7 +12898,7 @@
       </w:pPr>
     </w:lvl>
   </w:abstractNum>
-  <w:abstractNum w:abstractNumId="37" w15:restartNumberingAfterBreak="0">
+  <w:abstractNum w:abstractNumId="40" w15:restartNumberingAfterBreak="0">
     <w:nsid w:val="704600AD"/>
     <w:multiLevelType w:val="multilevel"/>
     <w:tmpl w:val="3ED25584"/>
@@ -12358,7 +13047,7 @@
       </w:rPr>
     </w:lvl>
   </w:abstractNum>
-  <w:abstractNum w:abstractNumId="38" w15:restartNumberingAfterBreak="0">
+  <w:abstractNum w:abstractNumId="41" w15:restartNumberingAfterBreak="0">
     <w:nsid w:val="752610DF"/>
     <w:multiLevelType w:val="multilevel"/>
     <w:tmpl w:val="B6C8CEFE"/>
@@ -12507,7 +13196,7 @@
       </w:rPr>
     </w:lvl>
   </w:abstractNum>
-  <w:abstractNum w:abstractNumId="39" w15:restartNumberingAfterBreak="0">
+  <w:abstractNum w:abstractNumId="42" w15:restartNumberingAfterBreak="0">
     <w:nsid w:val="792B3BE5"/>
     <w:multiLevelType w:val="multilevel"/>
     <w:tmpl w:val="1F7AF47E"/>
@@ -12656,7 +13345,7 @@
       </w:rPr>
     </w:lvl>
   </w:abstractNum>
-  <w:abstractNum w:abstractNumId="40" w15:restartNumberingAfterBreak="0">
+  <w:abstractNum w:abstractNumId="43" w15:restartNumberingAfterBreak="0">
     <w:nsid w:val="7A7A6A14"/>
     <w:multiLevelType w:val="hybridMultilevel"/>
     <w:tmpl w:val="998E5234"/>
@@ -12769,7 +13458,7 @@
       </w:rPr>
     </w:lvl>
   </w:abstractNum>
-  <w:abstractNum w:abstractNumId="41" w15:restartNumberingAfterBreak="0">
+  <w:abstractNum w:abstractNumId="44" w15:restartNumberingAfterBreak="0">
     <w:nsid w:val="7CCA2B89"/>
     <w:multiLevelType w:val="hybridMultilevel"/>
     <w:tmpl w:val="73621988"/>
@@ -12882,7 +13571,7 @@
       </w:rPr>
     </w:lvl>
   </w:abstractNum>
-  <w:abstractNum w:abstractNumId="42" w15:restartNumberingAfterBreak="0">
+  <w:abstractNum w:abstractNumId="45" w15:restartNumberingAfterBreak="0">
     <w:nsid w:val="7E2066BA"/>
     <w:multiLevelType w:val="multilevel"/>
     <w:tmpl w:val="89B0CF12"/>
@@ -13031,7 +13720,7 @@
       </w:rPr>
     </w:lvl>
   </w:abstractNum>
-  <w:abstractNum w:abstractNumId="43" w15:restartNumberingAfterBreak="0">
+  <w:abstractNum w:abstractNumId="46" w15:restartNumberingAfterBreak="0">
     <w:nsid w:val="7E8453A0"/>
     <w:multiLevelType w:val="multilevel"/>
     <w:tmpl w:val="F1945E90"/>
@@ -13181,43 +13870,43 @@
     </w:lvl>
   </w:abstractNum>
   <w:num w:numId="1">
-    <w:abstractNumId w:val="38"/>
+    <w:abstractNumId w:val="41"/>
   </w:num>
   <w:num w:numId="2">
+    <w:abstractNumId w:val="9"/>
+  </w:num>
+  <w:num w:numId="3">
+    <w:abstractNumId w:val="28"/>
+  </w:num>
+  <w:num w:numId="4">
+    <w:abstractNumId w:val="12"/>
+  </w:num>
+  <w:num w:numId="5">
+    <w:abstractNumId w:val="13"/>
+  </w:num>
+  <w:num w:numId="6">
     <w:abstractNumId w:val="8"/>
   </w:num>
-  <w:num w:numId="3">
-    <w:abstractNumId w:val="25"/>
+  <w:num w:numId="7">
+    <w:abstractNumId w:val="43"/>
   </w:num>
-  <w:num w:numId="4">
-    <w:abstractNumId w:val="11"/>
-  </w:num>
-  <w:num w:numId="5">
-    <w:abstractNumId w:val="12"/>
-  </w:num>
-  <w:num w:numId="6">
+  <w:num w:numId="8">
     <w:abstractNumId w:val="7"/>
   </w:num>
-  <w:num w:numId="7">
+  <w:num w:numId="9">
+    <w:abstractNumId w:val="34"/>
+  </w:num>
+  <w:num w:numId="10">
+    <w:abstractNumId w:val="35"/>
+  </w:num>
+  <w:num w:numId="11">
     <w:abstractNumId w:val="40"/>
   </w:num>
-  <w:num w:numId="8">
-    <w:abstractNumId w:val="6"/>
-  </w:num>
-  <w:num w:numId="9">
-    <w:abstractNumId w:val="31"/>
-  </w:num>
-  <w:num w:numId="10">
-    <w:abstractNumId w:val="32"/>
-  </w:num>
-  <w:num w:numId="11">
-    <w:abstractNumId w:val="37"/>
-  </w:num>
   <w:num w:numId="12">
-    <w:abstractNumId w:val="24"/>
+    <w:abstractNumId w:val="27"/>
   </w:num>
   <w:num w:numId="13">
-    <w:abstractNumId w:val="10"/>
+    <w:abstractNumId w:val="11"/>
     <w:lvlOverride w:ilvl="0">
       <w:startOverride w:val="1"/>
     </w:lvlOverride>
@@ -13245,19 +13934,19 @@
     </w:lvlOverride>
   </w:num>
   <w:num w:numId="14">
-    <w:abstractNumId w:val="13"/>
+    <w:abstractNumId w:val="14"/>
   </w:num>
   <w:num w:numId="15">
     <w:abstractNumId w:val="2"/>
   </w:num>
   <w:num w:numId="16">
-    <w:abstractNumId w:val="35"/>
+    <w:abstractNumId w:val="38"/>
   </w:num>
   <w:num w:numId="17">
-    <w:abstractNumId w:val="34"/>
+    <w:abstractNumId w:val="37"/>
   </w:num>
   <w:num w:numId="18">
-    <w:abstractNumId w:val="41"/>
+    <w:abstractNumId w:val="44"/>
   </w:num>
   <w:num w:numId="19">
     <w:abstractNumId w:val="4"/>
@@ -13266,76 +13955,85 @@
     <w:abstractNumId w:val="1"/>
   </w:num>
   <w:num w:numId="21">
-    <w:abstractNumId w:val="15"/>
+    <w:abstractNumId w:val="17"/>
   </w:num>
   <w:num w:numId="22">
-    <w:abstractNumId w:val="43"/>
+    <w:abstractNumId w:val="46"/>
   </w:num>
   <w:num w:numId="23">
-    <w:abstractNumId w:val="27"/>
+    <w:abstractNumId w:val="30"/>
   </w:num>
   <w:num w:numId="24">
-    <w:abstractNumId w:val="23"/>
+    <w:abstractNumId w:val="26"/>
   </w:num>
   <w:num w:numId="25">
-    <w:abstractNumId w:val="30"/>
+    <w:abstractNumId w:val="33"/>
   </w:num>
   <w:num w:numId="26">
-    <w:abstractNumId w:val="22"/>
+    <w:abstractNumId w:val="24"/>
   </w:num>
   <w:num w:numId="27">
-    <w:abstractNumId w:val="20"/>
+    <w:abstractNumId w:val="22"/>
   </w:num>
   <w:num w:numId="28">
     <w:abstractNumId w:val="3"/>
   </w:num>
   <w:num w:numId="29">
-    <w:abstractNumId w:val="14"/>
+    <w:abstractNumId w:val="16"/>
   </w:num>
   <w:num w:numId="30">
-    <w:abstractNumId w:val="29"/>
+    <w:abstractNumId w:val="32"/>
   </w:num>
   <w:num w:numId="31">
-    <w:abstractNumId w:val="28"/>
+    <w:abstractNumId w:val="31"/>
   </w:num>
   <w:num w:numId="32">
-    <w:abstractNumId w:val="39"/>
+    <w:abstractNumId w:val="42"/>
   </w:num>
   <w:num w:numId="33">
-    <w:abstractNumId w:val="18"/>
+    <w:abstractNumId w:val="20"/>
   </w:num>
   <w:num w:numId="34">
     <w:abstractNumId w:val="0"/>
   </w:num>
   <w:num w:numId="35">
-    <w:abstractNumId w:val="42"/>
+    <w:abstractNumId w:val="45"/>
   </w:num>
   <w:num w:numId="36">
     <w:abstractNumId w:val="5"/>
   </w:num>
   <w:num w:numId="37">
+    <w:abstractNumId w:val="39"/>
+  </w:num>
+  <w:num w:numId="38">
     <w:abstractNumId w:val="36"/>
   </w:num>
-  <w:num w:numId="38">
-    <w:abstractNumId w:val="33"/>
+  <w:num w:numId="39">
+    <w:abstractNumId w:val="21"/>
   </w:num>
-  <w:num w:numId="39">
+  <w:num w:numId="40">
+    <w:abstractNumId w:val="29"/>
+  </w:num>
+  <w:num w:numId="41">
+    <w:abstractNumId w:val="23"/>
+  </w:num>
+  <w:num w:numId="42">
+    <w:abstractNumId w:val="10"/>
+  </w:num>
+  <w:num w:numId="43">
+    <w:abstractNumId w:val="18"/>
+  </w:num>
+  <w:num w:numId="44">
     <w:abstractNumId w:val="19"/>
   </w:num>
-  <w:num w:numId="40">
-    <w:abstractNumId w:val="26"/>
+  <w:num w:numId="45">
+    <w:abstractNumId w:val="25"/>
   </w:num>
-  <w:num w:numId="41">
-    <w:abstractNumId w:val="21"/>
+  <w:num w:numId="46">
+    <w:abstractNumId w:val="6"/>
   </w:num>
-  <w:num w:numId="42">
-    <w:abstractNumId w:val="9"/>
-  </w:num>
-  <w:num w:numId="43">
-    <w:abstractNumId w:val="16"/>
-  </w:num>
-  <w:num w:numId="44">
-    <w:abstractNumId w:val="17"/>
+  <w:num w:numId="47">
+    <w:abstractNumId w:val="15"/>
   </w:num>
 </w:numbering>
 </file>

</xml_diff>